<commit_message>
filled up the gameflow, LO checklist first complete pass.
</commit_message>
<xml_diff>
--- a/Docs/LO concepts.docx
+++ b/Docs/LO concepts.docx
@@ -4,7 +4,8 @@
   <w:body>
     <w:tbl>
       <w:tblPr>
-        <w:tblW w:w="9360" w:type="dxa"/>
+        <w:tblW w:w="10170" w:type="dxa"/>
+        <w:tblInd w:w="-458" w:type="dxa"/>
         <w:tblBorders>
           <w:top w:val="single" w:sz="8" w:space="0" w:color="000000"/>
           <w:left w:val="single" w:sz="8" w:space="0" w:color="000000"/>
@@ -17,13 +18,14 @@
         <w:tblLook w:val="0600" w:firstRow="0" w:lastRow="0" w:firstColumn="0" w:lastColumn="0" w:noHBand="1" w:noVBand="1"/>
       </w:tblPr>
       <w:tblGrid>
-        <w:gridCol w:w="4680"/>
-        <w:gridCol w:w="4680"/>
+        <w:gridCol w:w="5138"/>
+        <w:gridCol w:w="4132"/>
+        <w:gridCol w:w="900"/>
       </w:tblGrid>
       <w:tr>
         <w:tc>
           <w:tcPr>
-            <w:tcW w:w="4680" w:type="dxa"/>
+            <w:tcW w:w="5138" w:type="dxa"/>
             <w:tcBorders>
               <w:top w:val="single" w:sz="6" w:space="0" w:color="CCCCCC"/>
               <w:left w:val="single" w:sz="6" w:space="0" w:color="CCCCCC"/>
@@ -57,7 +59,7 @@
         </w:tc>
         <w:tc>
           <w:tcPr>
-            <w:tcW w:w="4680" w:type="dxa"/>
+            <w:tcW w:w="4132" w:type="dxa"/>
             <w:tcBorders>
               <w:top w:val="single" w:sz="6" w:space="0" w:color="CCCCCC"/>
               <w:left w:val="single" w:sz="6" w:space="0" w:color="CCCCCC"/>
@@ -87,13 +89,33 @@
               </w:rPr>
               <w:t>weight</w:t>
             </w:r>
+          </w:p>
+        </w:tc>
+        <w:tc>
+          <w:tcPr>
+            <w:tcW w:w="900" w:type="dxa"/>
+            <w:tcBorders>
+              <w:top w:val="single" w:sz="6" w:space="0" w:color="CCCCCC"/>
+              <w:left w:val="single" w:sz="6" w:space="0" w:color="CCCCCC"/>
+              <w:bottom w:val="single" w:sz="6" w:space="0" w:color="CCCCCC"/>
+              <w:right w:val="single" w:sz="6" w:space="0" w:color="CCCCCC"/>
+            </w:tcBorders>
+          </w:tcPr>
+          <w:p>
+            <w:pPr>
+              <w:rPr>
+                <w:b/>
+                <w:sz w:val="21"/>
+                <w:szCs w:val="21"/>
+              </w:rPr>
+            </w:pPr>
           </w:p>
         </w:tc>
       </w:tr>
       <w:tr>
         <w:tc>
           <w:tcPr>
-            <w:tcW w:w="4680" w:type="dxa"/>
+            <w:tcW w:w="5138" w:type="dxa"/>
             <w:tcBorders>
               <w:top w:val="single" w:sz="6" w:space="0" w:color="CCCCCC"/>
               <w:left w:val="single" w:sz="6" w:space="0" w:color="CCCCCC"/>
@@ -128,7 +150,7 @@
         </w:tc>
         <w:tc>
           <w:tcPr>
-            <w:tcW w:w="4680" w:type="dxa"/>
+            <w:tcW w:w="4132" w:type="dxa"/>
             <w:tcBorders>
               <w:top w:val="single" w:sz="6" w:space="0" w:color="CCCCCC"/>
               <w:left w:val="single" w:sz="6" w:space="0" w:color="CCCCCC"/>
@@ -195,11 +217,36 @@
             </w:sdt>
           </w:p>
         </w:tc>
+        <w:tc>
+          <w:tcPr>
+            <w:tcW w:w="900" w:type="dxa"/>
+            <w:tcBorders>
+              <w:top w:val="single" w:sz="6" w:space="0" w:color="CCCCCC"/>
+              <w:left w:val="single" w:sz="6" w:space="0" w:color="CCCCCC"/>
+              <w:bottom w:val="single" w:sz="6" w:space="0" w:color="CCCCCC"/>
+              <w:right w:val="single" w:sz="6" w:space="0" w:color="CCCCCC"/>
+            </w:tcBorders>
+          </w:tcPr>
+          <w:p>
+            <w:pPr>
+              <w:jc w:val="right"/>
+              <w:rPr>
+                <w:highlight w:val="yellow"/>
+              </w:rPr>
+            </w:pPr>
+            <w:r>
+              <w:rPr>
+                <w:highlight w:val="yellow"/>
+              </w:rPr>
+              <w:t>X</w:t>
+            </w:r>
+          </w:p>
+        </w:tc>
       </w:tr>
       <w:tr>
         <w:tc>
           <w:tcPr>
-            <w:tcW w:w="4680" w:type="dxa"/>
+            <w:tcW w:w="5138" w:type="dxa"/>
             <w:tcBorders>
               <w:top w:val="single" w:sz="6" w:space="0" w:color="CCCCCC"/>
               <w:left w:val="single" w:sz="6" w:space="0" w:color="CCCCCC"/>
@@ -234,7 +281,7 @@
         </w:tc>
         <w:tc>
           <w:tcPr>
-            <w:tcW w:w="4680" w:type="dxa"/>
+            <w:tcW w:w="4132" w:type="dxa"/>
             <w:tcBorders>
               <w:top w:val="single" w:sz="6" w:space="0" w:color="CCCCCC"/>
               <w:left w:val="single" w:sz="6" w:space="0" w:color="CCCCCC"/>
@@ -301,11 +348,36 @@
             </w:sdt>
           </w:p>
         </w:tc>
+        <w:tc>
+          <w:tcPr>
+            <w:tcW w:w="900" w:type="dxa"/>
+            <w:tcBorders>
+              <w:top w:val="single" w:sz="6" w:space="0" w:color="CCCCCC"/>
+              <w:left w:val="single" w:sz="6" w:space="0" w:color="CCCCCC"/>
+              <w:bottom w:val="single" w:sz="6" w:space="0" w:color="CCCCCC"/>
+              <w:right w:val="single" w:sz="6" w:space="0" w:color="CCCCCC"/>
+            </w:tcBorders>
+          </w:tcPr>
+          <w:p>
+            <w:pPr>
+              <w:jc w:val="right"/>
+              <w:rPr>
+                <w:highlight w:val="yellow"/>
+              </w:rPr>
+            </w:pPr>
+            <w:r>
+              <w:rPr>
+                <w:highlight w:val="yellow"/>
+              </w:rPr>
+              <w:t>X</w:t>
+            </w:r>
+          </w:p>
+        </w:tc>
       </w:tr>
       <w:tr>
         <w:tc>
           <w:tcPr>
-            <w:tcW w:w="4680" w:type="dxa"/>
+            <w:tcW w:w="5138" w:type="dxa"/>
             <w:tcBorders>
               <w:top w:val="single" w:sz="6" w:space="0" w:color="CCCCCC"/>
               <w:left w:val="single" w:sz="6" w:space="0" w:color="CCCCCC"/>
@@ -338,7 +410,7 @@
         </w:tc>
         <w:tc>
           <w:tcPr>
-            <w:tcW w:w="4680" w:type="dxa"/>
+            <w:tcW w:w="4132" w:type="dxa"/>
             <w:tcBorders>
               <w:top w:val="single" w:sz="6" w:space="0" w:color="CCCCCC"/>
               <w:left w:val="single" w:sz="6" w:space="0" w:color="CCCCCC"/>
@@ -396,33 +468,50 @@
             </w:sdt>
           </w:p>
         </w:tc>
+        <w:tc>
+          <w:tcPr>
+            <w:tcW w:w="900" w:type="dxa"/>
+            <w:tcBorders>
+              <w:top w:val="single" w:sz="6" w:space="0" w:color="CCCCCC"/>
+              <w:left w:val="single" w:sz="6" w:space="0" w:color="CCCCCC"/>
+              <w:bottom w:val="single" w:sz="6" w:space="0" w:color="CCCCCC"/>
+              <w:right w:val="single" w:sz="6" w:space="0" w:color="CCCCCC"/>
+            </w:tcBorders>
+          </w:tcPr>
+          <w:p>
+            <w:pPr>
+              <w:jc w:val="right"/>
+            </w:pPr>
+          </w:p>
+        </w:tc>
       </w:tr>
       <w:tr>
         <w:tc>
           <w:tcPr>
-            <w:tcW w:w="4680" w:type="dxa"/>
-            <w:tcBorders>
-              <w:top w:val="single" w:sz="6" w:space="0" w:color="CCCCCC"/>
-              <w:left w:val="single" w:sz="6" w:space="0" w:color="CCCCCC"/>
-              <w:bottom w:val="single" w:sz="6" w:space="0" w:color="CCCCCC"/>
-              <w:right w:val="single" w:sz="6" w:space="0" w:color="CCCCCC"/>
-            </w:tcBorders>
-            <w:tcMar>
-              <w:top w:w="40" w:type="dxa"/>
-              <w:left w:w="40" w:type="dxa"/>
-              <w:bottom w:w="40" w:type="dxa"/>
-              <w:right w:w="40" w:type="dxa"/>
-            </w:tcMar>
-            <w:vAlign w:val="bottom"/>
-          </w:tcPr>
-          <w:p>
-            <w:pPr>
-              <w:rPr>
-                <w:sz w:val="21"/>
-                <w:szCs w:val="21"/>
-                <w:highlight w:val="yellow"/>
-              </w:rPr>
-            </w:pPr>
+            <w:tcW w:w="5138" w:type="dxa"/>
+            <w:tcBorders>
+              <w:top w:val="single" w:sz="6" w:space="0" w:color="CCCCCC"/>
+              <w:left w:val="single" w:sz="6" w:space="0" w:color="CCCCCC"/>
+              <w:bottom w:val="single" w:sz="6" w:space="0" w:color="CCCCCC"/>
+              <w:right w:val="single" w:sz="6" w:space="0" w:color="CCCCCC"/>
+            </w:tcBorders>
+            <w:tcMar>
+              <w:top w:w="40" w:type="dxa"/>
+              <w:left w:w="40" w:type="dxa"/>
+              <w:bottom w:w="40" w:type="dxa"/>
+              <w:right w:w="40" w:type="dxa"/>
+            </w:tcMar>
+            <w:vAlign w:val="bottom"/>
+          </w:tcPr>
+          <w:p>
+            <w:pPr>
+              <w:rPr>
+                <w:sz w:val="21"/>
+                <w:szCs w:val="21"/>
+                <w:highlight w:val="yellow"/>
+              </w:rPr>
+            </w:pPr>
+            <w:bookmarkStart w:id="6" w:name="_Hlk136940034"/>
             <w:r>
               <w:rPr>
                 <w:sz w:val="21"/>
@@ -431,11 +520,12 @@
               </w:rPr>
               <w:t>The Coriolis effect deflects atmospheric and oceanic currents, which affects regional climates.</w:t>
             </w:r>
-          </w:p>
-        </w:tc>
-        <w:tc>
-          <w:tcPr>
-            <w:tcW w:w="4680" w:type="dxa"/>
+            <w:bookmarkEnd w:id="6"/>
+          </w:p>
+        </w:tc>
+        <w:tc>
+          <w:tcPr>
+            <w:tcW w:w="4132" w:type="dxa"/>
             <w:tcBorders>
               <w:top w:val="single" w:sz="6" w:space="0" w:color="CCCCCC"/>
               <w:left w:val="single" w:sz="6" w:space="0" w:color="CCCCCC"/>
@@ -466,6 +556,35 @@
                 <w:highlight w:val="yellow"/>
               </w:rPr>
               <w:t>Core</w:t>
+            </w:r>
+          </w:p>
+        </w:tc>
+        <w:tc>
+          <w:tcPr>
+            <w:tcW w:w="900" w:type="dxa"/>
+            <w:tcBorders>
+              <w:top w:val="single" w:sz="6" w:space="0" w:color="CCCCCC"/>
+              <w:left w:val="single" w:sz="6" w:space="0" w:color="CCCCCC"/>
+              <w:bottom w:val="single" w:sz="6" w:space="0" w:color="CCCCCC"/>
+              <w:right w:val="single" w:sz="6" w:space="0" w:color="CCCCCC"/>
+            </w:tcBorders>
+          </w:tcPr>
+          <w:p>
+            <w:pPr>
+              <w:jc w:val="right"/>
+              <w:rPr>
+                <w:sz w:val="21"/>
+                <w:szCs w:val="21"/>
+                <w:highlight w:val="yellow"/>
+              </w:rPr>
+            </w:pPr>
+            <w:r>
+              <w:rPr>
+                <w:sz w:val="21"/>
+                <w:szCs w:val="21"/>
+                <w:highlight w:val="yellow"/>
+              </w:rPr>
+              <w:t>X</w:t>
             </w:r>
           </w:p>
         </w:tc>
@@ -473,7 +592,7 @@
       <w:tr>
         <w:tc>
           <w:tcPr>
-            <w:tcW w:w="4680" w:type="dxa"/>
+            <w:tcW w:w="5138" w:type="dxa"/>
             <w:tcBorders>
               <w:top w:val="single" w:sz="6" w:space="0" w:color="CCCCCC"/>
               <w:left w:val="single" w:sz="6" w:space="0" w:color="CCCCCC"/>
@@ -508,7 +627,7 @@
         </w:tc>
         <w:tc>
           <w:tcPr>
-            <w:tcW w:w="4680" w:type="dxa"/>
+            <w:tcW w:w="4132" w:type="dxa"/>
             <w:tcBorders>
               <w:top w:val="single" w:sz="6" w:space="0" w:color="CCCCCC"/>
               <w:left w:val="single" w:sz="6" w:space="0" w:color="CCCCCC"/>
@@ -540,35 +659,74 @@
               </w:rPr>
               <w:t>Core</w:t>
             </w:r>
+          </w:p>
+        </w:tc>
+        <w:tc>
+          <w:tcPr>
+            <w:tcW w:w="900" w:type="dxa"/>
+            <w:tcBorders>
+              <w:top w:val="single" w:sz="6" w:space="0" w:color="CCCCCC"/>
+              <w:left w:val="single" w:sz="6" w:space="0" w:color="CCCCCC"/>
+              <w:bottom w:val="single" w:sz="6" w:space="0" w:color="CCCCCC"/>
+              <w:right w:val="single" w:sz="6" w:space="0" w:color="CCCCCC"/>
+            </w:tcBorders>
+          </w:tcPr>
+          <w:p>
+            <w:pPr>
+              <w:jc w:val="right"/>
+              <w:rPr>
+                <w:sz w:val="21"/>
+                <w:szCs w:val="21"/>
+                <w:highlight w:val="yellow"/>
+              </w:rPr>
+            </w:pPr>
+            <w:r>
+              <w:rPr>
+                <w:sz w:val="21"/>
+                <w:szCs w:val="21"/>
+                <w:highlight w:val="yellow"/>
+              </w:rPr>
+              <w:t>X</w:t>
+            </w:r>
+          </w:p>
+          <w:p>
+            <w:pPr>
+              <w:rPr>
+                <w:sz w:val="21"/>
+                <w:szCs w:val="21"/>
+                <w:highlight w:val="yellow"/>
+              </w:rPr>
+            </w:pPr>
           </w:p>
         </w:tc>
       </w:tr>
       <w:tr>
         <w:tc>
           <w:tcPr>
-            <w:tcW w:w="4680" w:type="dxa"/>
-            <w:tcBorders>
-              <w:top w:val="single" w:sz="6" w:space="0" w:color="CCCCCC"/>
-              <w:left w:val="single" w:sz="6" w:space="0" w:color="CCCCCC"/>
-              <w:bottom w:val="single" w:sz="6" w:space="0" w:color="CCCCCC"/>
-              <w:right w:val="single" w:sz="6" w:space="0" w:color="CCCCCC"/>
-            </w:tcBorders>
-            <w:tcMar>
-              <w:top w:w="40" w:type="dxa"/>
-              <w:left w:w="40" w:type="dxa"/>
-              <w:bottom w:w="40" w:type="dxa"/>
-              <w:right w:w="40" w:type="dxa"/>
-            </w:tcMar>
-            <w:vAlign w:val="bottom"/>
-          </w:tcPr>
-          <w:p>
-            <w:pPr>
-              <w:rPr>
-                <w:sz w:val="21"/>
-                <w:szCs w:val="21"/>
-                <w:highlight w:val="yellow"/>
-              </w:rPr>
-            </w:pPr>
+            <w:tcW w:w="5138" w:type="dxa"/>
+            <w:tcBorders>
+              <w:top w:val="single" w:sz="6" w:space="0" w:color="CCCCCC"/>
+              <w:left w:val="single" w:sz="6" w:space="0" w:color="CCCCCC"/>
+              <w:bottom w:val="single" w:sz="6" w:space="0" w:color="CCCCCC"/>
+              <w:right w:val="single" w:sz="6" w:space="0" w:color="CCCCCC"/>
+            </w:tcBorders>
+            <w:tcMar>
+              <w:top w:w="40" w:type="dxa"/>
+              <w:left w:w="40" w:type="dxa"/>
+              <w:bottom w:w="40" w:type="dxa"/>
+              <w:right w:w="40" w:type="dxa"/>
+            </w:tcMar>
+            <w:vAlign w:val="bottom"/>
+          </w:tcPr>
+          <w:p>
+            <w:pPr>
+              <w:rPr>
+                <w:sz w:val="21"/>
+                <w:szCs w:val="21"/>
+                <w:highlight w:val="yellow"/>
+              </w:rPr>
+            </w:pPr>
+            <w:bookmarkStart w:id="7" w:name="_Hlk136940011"/>
             <w:r>
               <w:rPr>
                 <w:sz w:val="21"/>
@@ -577,11 +735,12 @@
               </w:rPr>
               <w:t>Ocean water heats and cools more slowly than land, causing temperate climates in regions near the ocean.</w:t>
             </w:r>
-          </w:p>
-        </w:tc>
-        <w:tc>
-          <w:tcPr>
-            <w:tcW w:w="4680" w:type="dxa"/>
+            <w:bookmarkEnd w:id="7"/>
+          </w:p>
+        </w:tc>
+        <w:tc>
+          <w:tcPr>
+            <w:tcW w:w="4132" w:type="dxa"/>
             <w:tcBorders>
               <w:top w:val="single" w:sz="6" w:space="0" w:color="CCCCCC"/>
               <w:left w:val="single" w:sz="6" w:space="0" w:color="CCCCCC"/>
@@ -612,6 +771,35 @@
                 <w:highlight w:val="yellow"/>
               </w:rPr>
               <w:t>Core</w:t>
+            </w:r>
+          </w:p>
+        </w:tc>
+        <w:tc>
+          <w:tcPr>
+            <w:tcW w:w="900" w:type="dxa"/>
+            <w:tcBorders>
+              <w:top w:val="single" w:sz="6" w:space="0" w:color="CCCCCC"/>
+              <w:left w:val="single" w:sz="6" w:space="0" w:color="CCCCCC"/>
+              <w:bottom w:val="single" w:sz="6" w:space="0" w:color="CCCCCC"/>
+              <w:right w:val="single" w:sz="6" w:space="0" w:color="CCCCCC"/>
+            </w:tcBorders>
+          </w:tcPr>
+          <w:p>
+            <w:pPr>
+              <w:jc w:val="right"/>
+              <w:rPr>
+                <w:sz w:val="21"/>
+                <w:szCs w:val="21"/>
+                <w:highlight w:val="yellow"/>
+              </w:rPr>
+            </w:pPr>
+            <w:r>
+              <w:rPr>
+                <w:sz w:val="21"/>
+                <w:szCs w:val="21"/>
+                <w:highlight w:val="yellow"/>
+              </w:rPr>
+              <w:t>X</w:t>
             </w:r>
           </w:p>
         </w:tc>
@@ -619,7 +807,7 @@
       <w:tr>
         <w:tc>
           <w:tcPr>
-            <w:tcW w:w="4680" w:type="dxa"/>
+            <w:tcW w:w="5138" w:type="dxa"/>
             <w:tcBorders>
               <w:top w:val="single" w:sz="6" w:space="0" w:color="CCCCCC"/>
               <w:left w:val="single" w:sz="6" w:space="0" w:color="CCCCCC"/>
@@ -654,7 +842,7 @@
         </w:tc>
         <w:tc>
           <w:tcPr>
-            <w:tcW w:w="4680" w:type="dxa"/>
+            <w:tcW w:w="4132" w:type="dxa"/>
             <w:tcBorders>
               <w:top w:val="single" w:sz="6" w:space="0" w:color="CCCCCC"/>
               <w:left w:val="single" w:sz="6" w:space="0" w:color="CCCCCC"/>
@@ -685,6 +873,35 @@
                 <w:highlight w:val="yellow"/>
               </w:rPr>
               <w:t>Core</w:t>
+            </w:r>
+          </w:p>
+        </w:tc>
+        <w:tc>
+          <w:tcPr>
+            <w:tcW w:w="900" w:type="dxa"/>
+            <w:tcBorders>
+              <w:top w:val="single" w:sz="6" w:space="0" w:color="CCCCCC"/>
+              <w:left w:val="single" w:sz="6" w:space="0" w:color="CCCCCC"/>
+              <w:bottom w:val="single" w:sz="6" w:space="0" w:color="CCCCCC"/>
+              <w:right w:val="single" w:sz="6" w:space="0" w:color="CCCCCC"/>
+            </w:tcBorders>
+          </w:tcPr>
+          <w:p>
+            <w:pPr>
+              <w:jc w:val="right"/>
+              <w:rPr>
+                <w:sz w:val="21"/>
+                <w:szCs w:val="21"/>
+                <w:highlight w:val="yellow"/>
+              </w:rPr>
+            </w:pPr>
+            <w:r>
+              <w:rPr>
+                <w:sz w:val="21"/>
+                <w:szCs w:val="21"/>
+                <w:highlight w:val="yellow"/>
+              </w:rPr>
+              <w:t>X</w:t>
             </w:r>
           </w:p>
         </w:tc>
@@ -692,29 +909,30 @@
       <w:tr>
         <w:tc>
           <w:tcPr>
-            <w:tcW w:w="4680" w:type="dxa"/>
-            <w:tcBorders>
-              <w:top w:val="single" w:sz="6" w:space="0" w:color="CCCCCC"/>
-              <w:left w:val="single" w:sz="6" w:space="0" w:color="CCCCCC"/>
-              <w:bottom w:val="single" w:sz="6" w:space="0" w:color="CCCCCC"/>
-              <w:right w:val="single" w:sz="6" w:space="0" w:color="CCCCCC"/>
-            </w:tcBorders>
-            <w:tcMar>
-              <w:top w:w="40" w:type="dxa"/>
-              <w:left w:w="40" w:type="dxa"/>
-              <w:bottom w:w="40" w:type="dxa"/>
-              <w:right w:w="40" w:type="dxa"/>
-            </w:tcMar>
-            <w:vAlign w:val="bottom"/>
-          </w:tcPr>
-          <w:p>
-            <w:pPr>
-              <w:rPr>
-                <w:sz w:val="21"/>
-                <w:szCs w:val="21"/>
-                <w:highlight w:val="yellow"/>
-              </w:rPr>
-            </w:pPr>
+            <w:tcW w:w="5138" w:type="dxa"/>
+            <w:tcBorders>
+              <w:top w:val="single" w:sz="6" w:space="0" w:color="CCCCCC"/>
+              <w:left w:val="single" w:sz="6" w:space="0" w:color="CCCCCC"/>
+              <w:bottom w:val="single" w:sz="6" w:space="0" w:color="CCCCCC"/>
+              <w:right w:val="single" w:sz="6" w:space="0" w:color="CCCCCC"/>
+            </w:tcBorders>
+            <w:tcMar>
+              <w:top w:w="40" w:type="dxa"/>
+              <w:left w:w="40" w:type="dxa"/>
+              <w:bottom w:w="40" w:type="dxa"/>
+              <w:right w:w="40" w:type="dxa"/>
+            </w:tcMar>
+            <w:vAlign w:val="bottom"/>
+          </w:tcPr>
+          <w:p>
+            <w:pPr>
+              <w:rPr>
+                <w:sz w:val="21"/>
+                <w:szCs w:val="21"/>
+                <w:highlight w:val="yellow"/>
+              </w:rPr>
+            </w:pPr>
+            <w:bookmarkStart w:id="8" w:name="_Hlk136942557"/>
             <w:r>
               <w:rPr>
                 <w:sz w:val="21"/>
@@ -723,11 +941,12 @@
               </w:rPr>
               <w:t>Air pressure and temperature drop with elevation, causing changes in climate.</w:t>
             </w:r>
-          </w:p>
-        </w:tc>
-        <w:tc>
-          <w:tcPr>
-            <w:tcW w:w="4680" w:type="dxa"/>
+            <w:bookmarkEnd w:id="8"/>
+          </w:p>
+        </w:tc>
+        <w:tc>
+          <w:tcPr>
+            <w:tcW w:w="4132" w:type="dxa"/>
             <w:tcBorders>
               <w:top w:val="single" w:sz="6" w:space="0" w:color="CCCCCC"/>
               <w:left w:val="single" w:sz="6" w:space="0" w:color="CCCCCC"/>
@@ -759,13 +978,51 @@
               </w:rPr>
               <w:t>Core</w:t>
             </w:r>
+          </w:p>
+        </w:tc>
+        <w:tc>
+          <w:tcPr>
+            <w:tcW w:w="900" w:type="dxa"/>
+            <w:tcBorders>
+              <w:top w:val="single" w:sz="6" w:space="0" w:color="CCCCCC"/>
+              <w:left w:val="single" w:sz="6" w:space="0" w:color="CCCCCC"/>
+              <w:bottom w:val="single" w:sz="6" w:space="0" w:color="CCCCCC"/>
+              <w:right w:val="single" w:sz="6" w:space="0" w:color="CCCCCC"/>
+            </w:tcBorders>
+          </w:tcPr>
+          <w:p>
+            <w:pPr>
+              <w:jc w:val="right"/>
+              <w:rPr>
+                <w:sz w:val="21"/>
+                <w:szCs w:val="21"/>
+                <w:highlight w:val="yellow"/>
+              </w:rPr>
+            </w:pPr>
+            <w:r>
+              <w:rPr>
+                <w:sz w:val="21"/>
+                <w:szCs w:val="21"/>
+                <w:highlight w:val="yellow"/>
+              </w:rPr>
+              <w:t>X</w:t>
+            </w:r>
+          </w:p>
+          <w:p>
+            <w:pPr>
+              <w:rPr>
+                <w:sz w:val="21"/>
+                <w:szCs w:val="21"/>
+                <w:highlight w:val="yellow"/>
+              </w:rPr>
+            </w:pPr>
           </w:p>
         </w:tc>
       </w:tr>
       <w:tr>
         <w:tc>
           <w:tcPr>
-            <w:tcW w:w="4680" w:type="dxa"/>
+            <w:tcW w:w="5138" w:type="dxa"/>
             <w:tcBorders>
               <w:top w:val="single" w:sz="6" w:space="0" w:color="CCCCCC"/>
               <w:left w:val="single" w:sz="6" w:space="0" w:color="CCCCCC"/>
@@ -800,7 +1057,7 @@
         </w:tc>
         <w:tc>
           <w:tcPr>
-            <w:tcW w:w="4680" w:type="dxa"/>
+            <w:tcW w:w="4132" w:type="dxa"/>
             <w:tcBorders>
               <w:top w:val="single" w:sz="6" w:space="0" w:color="CCCCCC"/>
               <w:left w:val="single" w:sz="6" w:space="0" w:color="CCCCCC"/>
@@ -831,6 +1088,35 @@
                 <w:highlight w:val="yellow"/>
               </w:rPr>
               <w:t>Core</w:t>
+            </w:r>
+          </w:p>
+        </w:tc>
+        <w:tc>
+          <w:tcPr>
+            <w:tcW w:w="900" w:type="dxa"/>
+            <w:tcBorders>
+              <w:top w:val="single" w:sz="6" w:space="0" w:color="CCCCCC"/>
+              <w:left w:val="single" w:sz="6" w:space="0" w:color="CCCCCC"/>
+              <w:bottom w:val="single" w:sz="6" w:space="0" w:color="CCCCCC"/>
+              <w:right w:val="single" w:sz="6" w:space="0" w:color="CCCCCC"/>
+            </w:tcBorders>
+          </w:tcPr>
+          <w:p>
+            <w:pPr>
+              <w:jc w:val="right"/>
+              <w:rPr>
+                <w:sz w:val="21"/>
+                <w:szCs w:val="21"/>
+                <w:highlight w:val="yellow"/>
+              </w:rPr>
+            </w:pPr>
+            <w:r>
+              <w:rPr>
+                <w:sz w:val="21"/>
+                <w:szCs w:val="21"/>
+                <w:highlight w:val="yellow"/>
+              </w:rPr>
+              <w:t>X</w:t>
             </w:r>
           </w:p>
         </w:tc>
@@ -838,7 +1124,7 @@
       <w:tr>
         <w:tc>
           <w:tcPr>
-            <w:tcW w:w="4680" w:type="dxa"/>
+            <w:tcW w:w="5138" w:type="dxa"/>
             <w:tcBorders>
               <w:top w:val="single" w:sz="6" w:space="0" w:color="CCCCCC"/>
               <w:left w:val="single" w:sz="6" w:space="0" w:color="CCCCCC"/>
@@ -871,7 +1157,7 @@
         </w:tc>
         <w:tc>
           <w:tcPr>
-            <w:tcW w:w="4680" w:type="dxa"/>
+            <w:tcW w:w="4132" w:type="dxa"/>
             <w:tcBorders>
               <w:top w:val="single" w:sz="6" w:space="0" w:color="CCCCCC"/>
               <w:left w:val="single" w:sz="6" w:space="0" w:color="CCCCCC"/>
@@ -900,7 +1186,7 @@
                 <w:id w:val="-1257504717"/>
               </w:sdtPr>
               <w:sdtContent>
-                <w:ins w:id="6" w:author="Andrea Goddard" w:date="2023-05-24T17:09:00Z">
+                <w:ins w:id="9" w:author="Andrea Goddard" w:date="2023-05-24T17:09:00Z">
                   <w:r>
                     <w:rPr>
                       <w:b/>
@@ -916,7 +1202,7 @@
                 <w:id w:val="-111905499"/>
               </w:sdtPr>
               <w:sdtContent>
-                <w:del w:id="7" w:author="Andrea Goddard" w:date="2023-05-24T17:09:00Z">
+                <w:del w:id="10" w:author="Andrea Goddard" w:date="2023-05-24T17:09:00Z">
                   <w:r>
                     <w:rPr>
                       <w:sz w:val="21"/>
@@ -929,33 +1215,50 @@
             </w:sdt>
           </w:p>
         </w:tc>
+        <w:tc>
+          <w:tcPr>
+            <w:tcW w:w="900" w:type="dxa"/>
+            <w:tcBorders>
+              <w:top w:val="single" w:sz="6" w:space="0" w:color="CCCCCC"/>
+              <w:left w:val="single" w:sz="6" w:space="0" w:color="CCCCCC"/>
+              <w:bottom w:val="single" w:sz="6" w:space="0" w:color="CCCCCC"/>
+              <w:right w:val="single" w:sz="6" w:space="0" w:color="CCCCCC"/>
+            </w:tcBorders>
+          </w:tcPr>
+          <w:p>
+            <w:pPr>
+              <w:jc w:val="right"/>
+            </w:pPr>
+          </w:p>
+        </w:tc>
       </w:tr>
       <w:tr>
         <w:tc>
           <w:tcPr>
-            <w:tcW w:w="4680" w:type="dxa"/>
-            <w:tcBorders>
-              <w:top w:val="single" w:sz="6" w:space="0" w:color="CCCCCC"/>
-              <w:left w:val="single" w:sz="6" w:space="0" w:color="CCCCCC"/>
-              <w:bottom w:val="single" w:sz="6" w:space="0" w:color="CCCCCC"/>
-              <w:right w:val="single" w:sz="6" w:space="0" w:color="CCCCCC"/>
-            </w:tcBorders>
-            <w:tcMar>
-              <w:top w:w="40" w:type="dxa"/>
-              <w:left w:w="40" w:type="dxa"/>
-              <w:bottom w:w="40" w:type="dxa"/>
-              <w:right w:w="40" w:type="dxa"/>
-            </w:tcMar>
-            <w:vAlign w:val="bottom"/>
-          </w:tcPr>
-          <w:p>
-            <w:pPr>
-              <w:rPr>
-                <w:sz w:val="21"/>
-                <w:szCs w:val="21"/>
-                <w:highlight w:val="yellow"/>
-              </w:rPr>
-            </w:pPr>
+            <w:tcW w:w="5138" w:type="dxa"/>
+            <w:tcBorders>
+              <w:top w:val="single" w:sz="6" w:space="0" w:color="CCCCCC"/>
+              <w:left w:val="single" w:sz="6" w:space="0" w:color="CCCCCC"/>
+              <w:bottom w:val="single" w:sz="6" w:space="0" w:color="CCCCCC"/>
+              <w:right w:val="single" w:sz="6" w:space="0" w:color="CCCCCC"/>
+            </w:tcBorders>
+            <w:tcMar>
+              <w:top w:w="40" w:type="dxa"/>
+              <w:left w:w="40" w:type="dxa"/>
+              <w:bottom w:w="40" w:type="dxa"/>
+              <w:right w:w="40" w:type="dxa"/>
+            </w:tcMar>
+            <w:vAlign w:val="bottom"/>
+          </w:tcPr>
+          <w:p>
+            <w:pPr>
+              <w:rPr>
+                <w:sz w:val="21"/>
+                <w:szCs w:val="21"/>
+                <w:highlight w:val="yellow"/>
+              </w:rPr>
+            </w:pPr>
+            <w:bookmarkStart w:id="11" w:name="_Hlk136940901"/>
             <w:r>
               <w:rPr>
                 <w:sz w:val="21"/>
@@ -964,11 +1267,12 @@
               </w:rPr>
               <w:t>When warm water evaporates from the ocean, it can condense to form storm clouds or intense tropical storm systems, such as hurricanes and tsunamis.</w:t>
             </w:r>
-          </w:p>
-        </w:tc>
-        <w:tc>
-          <w:tcPr>
-            <w:tcW w:w="4680" w:type="dxa"/>
+            <w:bookmarkEnd w:id="11"/>
+          </w:p>
+        </w:tc>
+        <w:tc>
+          <w:tcPr>
+            <w:tcW w:w="4132" w:type="dxa"/>
             <w:tcBorders>
               <w:top w:val="single" w:sz="6" w:space="0" w:color="CCCCCC"/>
               <w:left w:val="single" w:sz="6" w:space="0" w:color="CCCCCC"/>
@@ -1001,7 +1305,7 @@
                 <w:id w:val="1476956520"/>
               </w:sdtPr>
               <w:sdtContent>
-                <w:ins w:id="8" w:author="Andrea Goddard" w:date="2023-05-24T17:09:00Z">
+                <w:ins w:id="12" w:author="Andrea Goddard" w:date="2023-05-24T17:09:00Z">
                   <w:r>
                     <w:rPr>
                       <w:b/>
@@ -1021,7 +1325,7 @@
                 <w:id w:val="-1399433845"/>
               </w:sdtPr>
               <w:sdtContent>
-                <w:del w:id="9" w:author="Andrea Goddard" w:date="2023-05-24T17:09:00Z">
+                <w:del w:id="13" w:author="Andrea Goddard" w:date="2023-05-24T17:09:00Z">
                   <w:r>
                     <w:rPr>
                       <w:sz w:val="21"/>
@@ -1035,11 +1339,36 @@
             </w:sdt>
           </w:p>
         </w:tc>
+        <w:tc>
+          <w:tcPr>
+            <w:tcW w:w="900" w:type="dxa"/>
+            <w:tcBorders>
+              <w:top w:val="single" w:sz="6" w:space="0" w:color="CCCCCC"/>
+              <w:left w:val="single" w:sz="6" w:space="0" w:color="CCCCCC"/>
+              <w:bottom w:val="single" w:sz="6" w:space="0" w:color="CCCCCC"/>
+              <w:right w:val="single" w:sz="6" w:space="0" w:color="CCCCCC"/>
+            </w:tcBorders>
+          </w:tcPr>
+          <w:p>
+            <w:pPr>
+              <w:jc w:val="right"/>
+              <w:rPr>
+                <w:highlight w:val="yellow"/>
+              </w:rPr>
+            </w:pPr>
+            <w:r>
+              <w:rPr>
+                <w:highlight w:val="yellow"/>
+              </w:rPr>
+              <w:t>X</w:t>
+            </w:r>
+          </w:p>
+        </w:tc>
       </w:tr>
       <w:tr>
         <w:tc>
           <w:tcPr>
-            <w:tcW w:w="4680" w:type="dxa"/>
+            <w:tcW w:w="5138" w:type="dxa"/>
             <w:tcBorders>
               <w:top w:val="single" w:sz="6" w:space="0" w:color="CCCCCC"/>
               <w:left w:val="single" w:sz="6" w:space="0" w:color="CCCCCC"/>
@@ -1074,7 +1403,7 @@
         </w:tc>
         <w:tc>
           <w:tcPr>
-            <w:tcW w:w="4680" w:type="dxa"/>
+            <w:tcW w:w="4132" w:type="dxa"/>
             <w:tcBorders>
               <w:top w:val="single" w:sz="6" w:space="0" w:color="CCCCCC"/>
               <w:left w:val="single" w:sz="6" w:space="0" w:color="CCCCCC"/>
@@ -1107,7 +1436,7 @@
                 <w:id w:val="49892518"/>
               </w:sdtPr>
               <w:sdtContent>
-                <w:ins w:id="10" w:author="Andrea Goddard" w:date="2023-05-24T17:09:00Z">
+                <w:ins w:id="14" w:author="Andrea Goddard" w:date="2023-05-24T17:09:00Z">
                   <w:r>
                     <w:rPr>
                       <w:b/>
@@ -1127,7 +1456,7 @@
                 <w:id w:val="-1092092221"/>
               </w:sdtPr>
               <w:sdtContent>
-                <w:del w:id="11" w:author="Andrea Goddard" w:date="2023-05-24T17:09:00Z">
+                <w:del w:id="15" w:author="Andrea Goddard" w:date="2023-05-24T17:09:00Z">
                   <w:r>
                     <w:rPr>
                       <w:sz w:val="21"/>
@@ -1141,64 +1470,73 @@
             </w:sdt>
           </w:p>
         </w:tc>
+        <w:tc>
+          <w:tcPr>
+            <w:tcW w:w="900" w:type="dxa"/>
+            <w:tcBorders>
+              <w:top w:val="single" w:sz="6" w:space="0" w:color="CCCCCC"/>
+              <w:left w:val="single" w:sz="6" w:space="0" w:color="CCCCCC"/>
+              <w:bottom w:val="single" w:sz="6" w:space="0" w:color="CCCCCC"/>
+              <w:right w:val="single" w:sz="6" w:space="0" w:color="CCCCCC"/>
+            </w:tcBorders>
+          </w:tcPr>
+          <w:p>
+            <w:pPr>
+              <w:jc w:val="right"/>
+              <w:rPr>
+                <w:highlight w:val="yellow"/>
+              </w:rPr>
+            </w:pPr>
+            <w:r>
+              <w:rPr>
+                <w:highlight w:val="yellow"/>
+              </w:rPr>
+              <w:t>X</w:t>
+            </w:r>
+          </w:p>
+        </w:tc>
       </w:tr>
       <w:tr>
         <w:tc>
           <w:tcPr>
-            <w:tcW w:w="4680" w:type="dxa"/>
-            <w:tcBorders>
-              <w:top w:val="single" w:sz="6" w:space="0" w:color="CCCCCC"/>
-              <w:left w:val="single" w:sz="6" w:space="0" w:color="CCCCCC"/>
-              <w:bottom w:val="single" w:sz="6" w:space="0" w:color="CCCCCC"/>
-              <w:right w:val="single" w:sz="6" w:space="0" w:color="CCCCCC"/>
-            </w:tcBorders>
-            <w:tcMar>
-              <w:top w:w="40" w:type="dxa"/>
-              <w:left w:w="40" w:type="dxa"/>
-              <w:bottom w:w="40" w:type="dxa"/>
-              <w:right w:w="40" w:type="dxa"/>
-            </w:tcMar>
-            <w:vAlign w:val="bottom"/>
-          </w:tcPr>
-          <w:p>
-            <w:pPr>
-              <w:rPr>
-                <w:sz w:val="21"/>
-                <w:szCs w:val="21"/>
-                <w:highlight w:val="yellow"/>
-              </w:rPr>
-            </w:pPr>
-            <w:r>
-              <w:rPr>
-                <w:sz w:val="21"/>
-                <w:szCs w:val="21"/>
-                <w:highlight w:val="yellow"/>
-              </w:rPr>
-              <w:t xml:space="preserve">Atmospheric composition, including the </w:t>
-            </w:r>
-            <w:proofErr w:type="gramStart"/>
-            <w:r>
-              <w:rPr>
-                <w:sz w:val="21"/>
-                <w:szCs w:val="21"/>
-                <w:highlight w:val="yellow"/>
-              </w:rPr>
-              <w:t>amount</w:t>
-            </w:r>
-            <w:proofErr w:type="gramEnd"/>
-            <w:r>
-              <w:rPr>
-                <w:sz w:val="21"/>
-                <w:szCs w:val="21"/>
-                <w:highlight w:val="yellow"/>
-              </w:rPr>
-              <w:t xml:space="preserve"> of pollutants or greenhouse gases in the air, affects climate.</w:t>
-            </w:r>
-          </w:p>
-        </w:tc>
-        <w:tc>
-          <w:tcPr>
-            <w:tcW w:w="4680" w:type="dxa"/>
+            <w:tcW w:w="5138" w:type="dxa"/>
+            <w:tcBorders>
+              <w:top w:val="single" w:sz="6" w:space="0" w:color="CCCCCC"/>
+              <w:left w:val="single" w:sz="6" w:space="0" w:color="CCCCCC"/>
+              <w:bottom w:val="single" w:sz="6" w:space="0" w:color="CCCCCC"/>
+              <w:right w:val="single" w:sz="6" w:space="0" w:color="CCCCCC"/>
+            </w:tcBorders>
+            <w:tcMar>
+              <w:top w:w="40" w:type="dxa"/>
+              <w:left w:w="40" w:type="dxa"/>
+              <w:bottom w:w="40" w:type="dxa"/>
+              <w:right w:w="40" w:type="dxa"/>
+            </w:tcMar>
+            <w:vAlign w:val="bottom"/>
+          </w:tcPr>
+          <w:p>
+            <w:pPr>
+              <w:rPr>
+                <w:sz w:val="21"/>
+                <w:szCs w:val="21"/>
+                <w:highlight w:val="yellow"/>
+              </w:rPr>
+            </w:pPr>
+            <w:bookmarkStart w:id="16" w:name="_Hlk136942531"/>
+            <w:r>
+              <w:rPr>
+                <w:sz w:val="21"/>
+                <w:szCs w:val="21"/>
+                <w:highlight w:val="yellow"/>
+              </w:rPr>
+              <w:t>Atmospheric composition, including the amount of pollutants or greenhouse gases in the air, affects climate.</w:t>
+            </w:r>
+            <w:bookmarkEnd w:id="16"/>
+          </w:p>
+        </w:tc>
+        <w:tc>
+          <w:tcPr>
+            <w:tcW w:w="4132" w:type="dxa"/>
             <w:tcBorders>
               <w:top w:val="single" w:sz="6" w:space="0" w:color="CCCCCC"/>
               <w:left w:val="single" w:sz="6" w:space="0" w:color="CCCCCC"/>
@@ -1231,7 +1569,7 @@
                 <w:id w:val="-163085658"/>
               </w:sdtPr>
               <w:sdtContent>
-                <w:ins w:id="12" w:author="Andrea Goddard" w:date="2023-05-24T17:09:00Z">
+                <w:ins w:id="17" w:author="Andrea Goddard" w:date="2023-05-24T17:09:00Z">
                   <w:r>
                     <w:rPr>
                       <w:b/>
@@ -1251,7 +1589,7 @@
                 <w:id w:val="2067144786"/>
               </w:sdtPr>
               <w:sdtContent>
-                <w:del w:id="13" w:author="Andrea Goddard" w:date="2023-05-24T17:09:00Z">
+                <w:del w:id="18" w:author="Andrea Goddard" w:date="2023-05-24T17:09:00Z">
                   <w:r>
                     <w:rPr>
                       <w:sz w:val="21"/>
@@ -1265,11 +1603,36 @@
             </w:sdt>
           </w:p>
         </w:tc>
+        <w:tc>
+          <w:tcPr>
+            <w:tcW w:w="900" w:type="dxa"/>
+            <w:tcBorders>
+              <w:top w:val="single" w:sz="6" w:space="0" w:color="CCCCCC"/>
+              <w:left w:val="single" w:sz="6" w:space="0" w:color="CCCCCC"/>
+              <w:bottom w:val="single" w:sz="6" w:space="0" w:color="CCCCCC"/>
+              <w:right w:val="single" w:sz="6" w:space="0" w:color="CCCCCC"/>
+            </w:tcBorders>
+          </w:tcPr>
+          <w:p>
+            <w:pPr>
+              <w:jc w:val="right"/>
+              <w:rPr>
+                <w:highlight w:val="yellow"/>
+              </w:rPr>
+            </w:pPr>
+            <w:r>
+              <w:rPr>
+                <w:highlight w:val="yellow"/>
+              </w:rPr>
+              <w:t>X</w:t>
+            </w:r>
+          </w:p>
+        </w:tc>
       </w:tr>
       <w:tr>
         <w:tc>
           <w:tcPr>
-            <w:tcW w:w="4680" w:type="dxa"/>
+            <w:tcW w:w="5138" w:type="dxa"/>
             <w:tcBorders>
               <w:top w:val="single" w:sz="6" w:space="0" w:color="CCCCCC"/>
               <w:left w:val="single" w:sz="6" w:space="0" w:color="CCCCCC"/>
@@ -1304,7 +1667,7 @@
         </w:tc>
         <w:tc>
           <w:tcPr>
-            <w:tcW w:w="4680" w:type="dxa"/>
+            <w:tcW w:w="4132" w:type="dxa"/>
             <w:tcBorders>
               <w:top w:val="single" w:sz="6" w:space="0" w:color="CCCCCC"/>
               <w:left w:val="single" w:sz="6" w:space="0" w:color="CCCCCC"/>
@@ -1335,6 +1698,35 @@
                 <w:highlight w:val="yellow"/>
               </w:rPr>
               <w:t>Core</w:t>
+            </w:r>
+          </w:p>
+        </w:tc>
+        <w:tc>
+          <w:tcPr>
+            <w:tcW w:w="900" w:type="dxa"/>
+            <w:tcBorders>
+              <w:top w:val="single" w:sz="6" w:space="0" w:color="CCCCCC"/>
+              <w:left w:val="single" w:sz="6" w:space="0" w:color="CCCCCC"/>
+              <w:bottom w:val="single" w:sz="6" w:space="0" w:color="CCCCCC"/>
+              <w:right w:val="single" w:sz="6" w:space="0" w:color="CCCCCC"/>
+            </w:tcBorders>
+          </w:tcPr>
+          <w:p>
+            <w:pPr>
+              <w:jc w:val="right"/>
+              <w:rPr>
+                <w:sz w:val="21"/>
+                <w:szCs w:val="21"/>
+                <w:highlight w:val="yellow"/>
+              </w:rPr>
+            </w:pPr>
+            <w:r>
+              <w:rPr>
+                <w:sz w:val="21"/>
+                <w:szCs w:val="21"/>
+                <w:highlight w:val="yellow"/>
+              </w:rPr>
+              <w:t>X</w:t>
             </w:r>
           </w:p>
         </w:tc>
@@ -1342,7 +1734,7 @@
       <w:tr>
         <w:tc>
           <w:tcPr>
-            <w:tcW w:w="4680" w:type="dxa"/>
+            <w:tcW w:w="5138" w:type="dxa"/>
             <w:tcBorders>
               <w:top w:val="single" w:sz="6" w:space="0" w:color="CCCCCC"/>
               <w:left w:val="single" w:sz="6" w:space="0" w:color="CCCCCC"/>
@@ -1375,7 +1767,7 @@
         </w:tc>
         <w:tc>
           <w:tcPr>
-            <w:tcW w:w="4680" w:type="dxa"/>
+            <w:tcW w:w="4132" w:type="dxa"/>
             <w:tcBorders>
               <w:top w:val="single" w:sz="6" w:space="0" w:color="CCCCCC"/>
               <w:left w:val="single" w:sz="6" w:space="0" w:color="CCCCCC"/>
@@ -1404,7 +1796,7 @@
                 <w:id w:val="642772137"/>
               </w:sdtPr>
               <w:sdtContent>
-                <w:ins w:id="14" w:author="Andrea Goddard" w:date="2023-05-24T17:09:00Z">
+                <w:ins w:id="19" w:author="Andrea Goddard" w:date="2023-05-24T17:09:00Z">
                   <w:r>
                     <w:rPr>
                       <w:b/>
@@ -1420,7 +1812,7 @@
                 <w:id w:val="1881510008"/>
               </w:sdtPr>
               <w:sdtContent>
-                <w:del w:id="15" w:author="Andrea Goddard" w:date="2023-05-24T17:09:00Z">
+                <w:del w:id="20" w:author="Andrea Goddard" w:date="2023-05-24T17:09:00Z">
                   <w:r>
                     <w:rPr>
                       <w:sz w:val="21"/>
@@ -1433,45 +1825,60 @@
             </w:sdt>
           </w:p>
         </w:tc>
+        <w:tc>
+          <w:tcPr>
+            <w:tcW w:w="900" w:type="dxa"/>
+            <w:tcBorders>
+              <w:top w:val="single" w:sz="6" w:space="0" w:color="CCCCCC"/>
+              <w:left w:val="single" w:sz="6" w:space="0" w:color="CCCCCC"/>
+              <w:bottom w:val="single" w:sz="6" w:space="0" w:color="CCCCCC"/>
+              <w:right w:val="single" w:sz="6" w:space="0" w:color="CCCCCC"/>
+            </w:tcBorders>
+          </w:tcPr>
+          <w:p>
+            <w:pPr>
+              <w:jc w:val="right"/>
+            </w:pPr>
+          </w:p>
+        </w:tc>
       </w:tr>
       <w:tr>
         <w:tc>
           <w:tcPr>
-            <w:tcW w:w="4680" w:type="dxa"/>
-            <w:tcBorders>
-              <w:top w:val="single" w:sz="6" w:space="0" w:color="CCCCCC"/>
-              <w:left w:val="single" w:sz="6" w:space="0" w:color="CCCCCC"/>
-              <w:bottom w:val="single" w:sz="6" w:space="0" w:color="CCCCCC"/>
-              <w:right w:val="single" w:sz="6" w:space="0" w:color="CCCCCC"/>
-            </w:tcBorders>
-            <w:tcMar>
-              <w:top w:w="40" w:type="dxa"/>
-              <w:left w:w="40" w:type="dxa"/>
-              <w:bottom w:w="40" w:type="dxa"/>
-              <w:right w:w="40" w:type="dxa"/>
-            </w:tcMar>
-            <w:vAlign w:val="bottom"/>
-          </w:tcPr>
-          <w:p>
-            <w:pPr>
-              <w:rPr>
-                <w:sz w:val="21"/>
-                <w:szCs w:val="21"/>
-              </w:rPr>
-            </w:pPr>
-            <w:r>
-              <w:rPr>
-                <w:sz w:val="21"/>
-                <w:szCs w:val="21"/>
-              </w:rPr>
-              <w:lastRenderedPageBreak/>
+            <w:tcW w:w="5138" w:type="dxa"/>
+            <w:tcBorders>
+              <w:top w:val="single" w:sz="6" w:space="0" w:color="CCCCCC"/>
+              <w:left w:val="single" w:sz="6" w:space="0" w:color="CCCCCC"/>
+              <w:bottom w:val="single" w:sz="6" w:space="0" w:color="CCCCCC"/>
+              <w:right w:val="single" w:sz="6" w:space="0" w:color="CCCCCC"/>
+            </w:tcBorders>
+            <w:tcMar>
+              <w:top w:w="40" w:type="dxa"/>
+              <w:left w:w="40" w:type="dxa"/>
+              <w:bottom w:w="40" w:type="dxa"/>
+              <w:right w:w="40" w:type="dxa"/>
+            </w:tcMar>
+            <w:vAlign w:val="bottom"/>
+          </w:tcPr>
+          <w:p>
+            <w:pPr>
+              <w:rPr>
+                <w:sz w:val="21"/>
+                <w:szCs w:val="21"/>
+              </w:rPr>
+            </w:pPr>
+            <w:r>
+              <w:rPr>
+                <w:sz w:val="21"/>
+                <w:szCs w:val="21"/>
+              </w:rPr>
               <w:t>Gravity pulls denser air masses downwards, causing less dense air masses to rise.</w:t>
             </w:r>
           </w:p>
         </w:tc>
         <w:tc>
           <w:tcPr>
-            <w:tcW w:w="4680" w:type="dxa"/>
+            <w:tcW w:w="4132" w:type="dxa"/>
             <w:tcBorders>
               <w:top w:val="single" w:sz="6" w:space="0" w:color="CCCCCC"/>
               <w:left w:val="single" w:sz="6" w:space="0" w:color="CCCCCC"/>
@@ -1501,13 +1908,33 @@
               </w:rPr>
               <w:t>Peripheral</w:t>
             </w:r>
+          </w:p>
+        </w:tc>
+        <w:tc>
+          <w:tcPr>
+            <w:tcW w:w="900" w:type="dxa"/>
+            <w:tcBorders>
+              <w:top w:val="single" w:sz="6" w:space="0" w:color="CCCCCC"/>
+              <w:left w:val="single" w:sz="6" w:space="0" w:color="CCCCCC"/>
+              <w:bottom w:val="single" w:sz="6" w:space="0" w:color="CCCCCC"/>
+              <w:right w:val="single" w:sz="6" w:space="0" w:color="CCCCCC"/>
+            </w:tcBorders>
+          </w:tcPr>
+          <w:p>
+            <w:pPr>
+              <w:jc w:val="right"/>
+              <w:rPr>
+                <w:sz w:val="21"/>
+                <w:szCs w:val="21"/>
+              </w:rPr>
+            </w:pPr>
           </w:p>
         </w:tc>
       </w:tr>
       <w:tr>
         <w:tc>
           <w:tcPr>
-            <w:tcW w:w="4680" w:type="dxa"/>
+            <w:tcW w:w="5138" w:type="dxa"/>
             <w:tcBorders>
               <w:top w:val="single" w:sz="6" w:space="0" w:color="CCCCCC"/>
               <w:left w:val="single" w:sz="6" w:space="0" w:color="CCCCCC"/>
@@ -1540,7 +1967,7 @@
         </w:tc>
         <w:tc>
           <w:tcPr>
-            <w:tcW w:w="4680" w:type="dxa"/>
+            <w:tcW w:w="4132" w:type="dxa"/>
             <w:tcBorders>
               <w:top w:val="single" w:sz="6" w:space="0" w:color="CCCCCC"/>
               <w:left w:val="single" w:sz="6" w:space="0" w:color="CCCCCC"/>
@@ -1570,48 +1997,71 @@
               </w:rPr>
               <w:t>Peripheral</w:t>
             </w:r>
+          </w:p>
+        </w:tc>
+        <w:tc>
+          <w:tcPr>
+            <w:tcW w:w="900" w:type="dxa"/>
+            <w:tcBorders>
+              <w:top w:val="single" w:sz="6" w:space="0" w:color="CCCCCC"/>
+              <w:left w:val="single" w:sz="6" w:space="0" w:color="CCCCCC"/>
+              <w:bottom w:val="single" w:sz="6" w:space="0" w:color="CCCCCC"/>
+              <w:right w:val="single" w:sz="6" w:space="0" w:color="CCCCCC"/>
+            </w:tcBorders>
+          </w:tcPr>
+          <w:p>
+            <w:pPr>
+              <w:jc w:val="right"/>
+              <w:rPr>
+                <w:sz w:val="21"/>
+                <w:szCs w:val="21"/>
+              </w:rPr>
+            </w:pPr>
           </w:p>
         </w:tc>
       </w:tr>
       <w:tr>
         <w:tc>
           <w:tcPr>
-            <w:tcW w:w="4680" w:type="dxa"/>
-            <w:tcBorders>
-              <w:top w:val="single" w:sz="6" w:space="0" w:color="CCCCCC"/>
-              <w:left w:val="single" w:sz="6" w:space="0" w:color="CCCCCC"/>
-              <w:bottom w:val="single" w:sz="6" w:space="0" w:color="CCCCCC"/>
-              <w:right w:val="single" w:sz="6" w:space="0" w:color="CCCCCC"/>
-            </w:tcBorders>
-            <w:tcMar>
-              <w:top w:w="40" w:type="dxa"/>
-              <w:left w:w="40" w:type="dxa"/>
-              <w:bottom w:w="40" w:type="dxa"/>
-              <w:right w:w="40" w:type="dxa"/>
-            </w:tcMar>
-            <w:vAlign w:val="bottom"/>
-          </w:tcPr>
-          <w:p>
-            <w:pPr>
-              <w:rPr>
-                <w:sz w:val="21"/>
-                <w:szCs w:val="21"/>
-                <w:highlight w:val="yellow"/>
-              </w:rPr>
-            </w:pPr>
-            <w:r>
-              <w:rPr>
-                <w:sz w:val="21"/>
-                <w:szCs w:val="21"/>
-                <w:highlight w:val="yellow"/>
-              </w:rPr>
+            <w:tcW w:w="5138" w:type="dxa"/>
+            <w:tcBorders>
+              <w:top w:val="single" w:sz="6" w:space="0" w:color="CCCCCC"/>
+              <w:left w:val="single" w:sz="6" w:space="0" w:color="CCCCCC"/>
+              <w:bottom w:val="single" w:sz="6" w:space="0" w:color="CCCCCC"/>
+              <w:right w:val="single" w:sz="6" w:space="0" w:color="CCCCCC"/>
+            </w:tcBorders>
+            <w:tcMar>
+              <w:top w:w="40" w:type="dxa"/>
+              <w:left w:w="40" w:type="dxa"/>
+              <w:bottom w:w="40" w:type="dxa"/>
+              <w:right w:w="40" w:type="dxa"/>
+            </w:tcMar>
+            <w:vAlign w:val="bottom"/>
+          </w:tcPr>
+          <w:p>
+            <w:pPr>
+              <w:rPr>
+                <w:sz w:val="21"/>
+                <w:szCs w:val="21"/>
+                <w:highlight w:val="yellow"/>
+              </w:rPr>
+            </w:pPr>
+            <w:bookmarkStart w:id="21" w:name="_Hlk136940070"/>
+            <w:r>
+              <w:rPr>
+                <w:sz w:val="21"/>
+                <w:szCs w:val="21"/>
+                <w:highlight w:val="yellow"/>
+              </w:rPr>
+              <w:lastRenderedPageBreak/>
               <w:t>Earth's hydrosphere includes all of the water existing in the atmosphere, bodies of water, and ground.</w:t>
             </w:r>
-          </w:p>
-        </w:tc>
-        <w:tc>
-          <w:tcPr>
-            <w:tcW w:w="4680" w:type="dxa"/>
+            <w:bookmarkEnd w:id="21"/>
+          </w:p>
+        </w:tc>
+        <w:tc>
+          <w:tcPr>
+            <w:tcW w:w="4132" w:type="dxa"/>
             <w:tcBorders>
               <w:top w:val="single" w:sz="6" w:space="0" w:color="CCCCCC"/>
               <w:left w:val="single" w:sz="6" w:space="0" w:color="CCCCCC"/>
@@ -1642,6 +2092,35 @@
                 <w:highlight w:val="yellow"/>
               </w:rPr>
               <w:t>Peripheral</w:t>
+            </w:r>
+          </w:p>
+        </w:tc>
+        <w:tc>
+          <w:tcPr>
+            <w:tcW w:w="900" w:type="dxa"/>
+            <w:tcBorders>
+              <w:top w:val="single" w:sz="6" w:space="0" w:color="CCCCCC"/>
+              <w:left w:val="single" w:sz="6" w:space="0" w:color="CCCCCC"/>
+              <w:bottom w:val="single" w:sz="6" w:space="0" w:color="CCCCCC"/>
+              <w:right w:val="single" w:sz="6" w:space="0" w:color="CCCCCC"/>
+            </w:tcBorders>
+          </w:tcPr>
+          <w:p>
+            <w:pPr>
+              <w:jc w:val="right"/>
+              <w:rPr>
+                <w:sz w:val="21"/>
+                <w:szCs w:val="21"/>
+                <w:highlight w:val="yellow"/>
+              </w:rPr>
+            </w:pPr>
+            <w:r>
+              <w:rPr>
+                <w:sz w:val="21"/>
+                <w:szCs w:val="21"/>
+                <w:highlight w:val="yellow"/>
+              </w:rPr>
+              <w:t>X</w:t>
             </w:r>
           </w:p>
         </w:tc>
@@ -1649,7 +2128,7 @@
       <w:tr>
         <w:tc>
           <w:tcPr>
-            <w:tcW w:w="4680" w:type="dxa"/>
+            <w:tcW w:w="5138" w:type="dxa"/>
             <w:tcBorders>
               <w:top w:val="single" w:sz="6" w:space="0" w:color="CCCCCC"/>
               <w:left w:val="single" w:sz="6" w:space="0" w:color="CCCCCC"/>
@@ -1682,7 +2161,7 @@
         </w:tc>
         <w:tc>
           <w:tcPr>
-            <w:tcW w:w="4680" w:type="dxa"/>
+            <w:tcW w:w="4132" w:type="dxa"/>
             <w:tcBorders>
               <w:top w:val="single" w:sz="6" w:space="0" w:color="CCCCCC"/>
               <w:left w:val="single" w:sz="6" w:space="0" w:color="CCCCCC"/>
@@ -1712,6 +2191,26 @@
               </w:rPr>
               <w:t>Peripheral</w:t>
             </w:r>
+          </w:p>
+        </w:tc>
+        <w:tc>
+          <w:tcPr>
+            <w:tcW w:w="900" w:type="dxa"/>
+            <w:tcBorders>
+              <w:top w:val="single" w:sz="6" w:space="0" w:color="CCCCCC"/>
+              <w:left w:val="single" w:sz="6" w:space="0" w:color="CCCCCC"/>
+              <w:bottom w:val="single" w:sz="6" w:space="0" w:color="CCCCCC"/>
+              <w:right w:val="single" w:sz="6" w:space="0" w:color="CCCCCC"/>
+            </w:tcBorders>
+          </w:tcPr>
+          <w:p>
+            <w:pPr>
+              <w:jc w:val="right"/>
+              <w:rPr>
+                <w:sz w:val="21"/>
+                <w:szCs w:val="21"/>
+              </w:rPr>
+            </w:pPr>
           </w:p>
         </w:tc>
       </w:tr>

</xml_diff>

<commit_message>
start scene, initial intro, frog icons
</commit_message>
<xml_diff>
--- a/Docs/LO concepts.docx
+++ b/Docs/LO concepts.docx
@@ -1,6 +1,6 @@
 
 <file path=word/document.xml><?xml version="1.0" encoding="utf-8"?>
-<w:document xmlns:wpc="http://schemas.microsoft.com/office/word/2010/wordprocessingCanvas" xmlns:cx="http://schemas.microsoft.com/office/drawing/2014/chartex" xmlns:cx1="http://schemas.microsoft.com/office/drawing/2015/9/8/chartex" xmlns:cx2="http://schemas.microsoft.com/office/drawing/2015/10/21/chartex" xmlns:cx3="http://schemas.microsoft.com/office/drawing/2016/5/9/chartex" xmlns:cx4="http://schemas.microsoft.com/office/drawing/2016/5/10/chartex" xmlns:cx5="http://schemas.microsoft.com/office/drawing/2016/5/11/chartex" xmlns:cx6="http://schemas.microsoft.com/office/drawing/2016/5/12/chartex" xmlns:cx7="http://schemas.microsoft.com/office/drawing/2016/5/13/chartex" xmlns:cx8="http://schemas.microsoft.com/office/drawing/2016/5/14/chartex" xmlns:mc="http://schemas.openxmlformats.org/markup-compatibility/2006" xmlns:aink="http://schemas.microsoft.com/office/drawing/2016/ink" xmlns:am3d="http://schemas.microsoft.com/office/drawing/2017/model3d" xmlns:o="urn:schemas-microsoft-com:office:office" xmlns:oel="http://schemas.microsoft.com/office/2019/extlst" xmlns:r="http://schemas.openxmlformats.org/officeDocument/2006/relationships" xmlns:m="http://schemas.openxmlformats.org/officeDocument/2006/math" xmlns:v="urn:schemas-microsoft-com:vml" xmlns:wp14="http://schemas.microsoft.com/office/word/2010/wordprocessingDrawing" xmlns:wp="http://schemas.openxmlformats.org/drawingml/2006/wordprocessingDrawing" xmlns:w10="urn:schemas-microsoft-com:office:word" xmlns:w="http://schemas.openxmlformats.org/wordprocessingml/2006/main" xmlns:w14="http://schemas.microsoft.com/office/word/2010/wordml" xmlns:w15="http://schemas.microsoft.com/office/word/2012/wordml" xmlns:w16cex="http://schemas.microsoft.com/office/word/2018/wordml/cex" xmlns:w16cid="http://schemas.microsoft.com/office/word/2016/wordml/cid" xmlns:w16="http://schemas.microsoft.com/office/word/2018/wordml" xmlns:w16du="http://schemas.microsoft.com/office/word/2023/wordml/word16du" xmlns:w16sdtdh="http://schemas.microsoft.com/office/word/2020/wordml/sdtdatahash" xmlns:w16se="http://schemas.microsoft.com/office/word/2015/wordml/symex" xmlns:wpg="http://schemas.microsoft.com/office/word/2010/wordprocessingGroup" xmlns:wpi="http://schemas.microsoft.com/office/word/2010/wordprocessingInk" xmlns:wne="http://schemas.microsoft.com/office/word/2006/wordml" xmlns:wps="http://schemas.microsoft.com/office/word/2010/wordprocessingShape" mc:Ignorable="w14 w15 w16se w16cid w16 w16cex w16sdtdh wp14">
+<w:document xmlns:wpc="http://schemas.microsoft.com/office/word/2010/wordprocessingCanvas" xmlns:cx="http://schemas.microsoft.com/office/drawing/2014/chartex" xmlns:cx1="http://schemas.microsoft.com/office/drawing/2015/9/8/chartex" xmlns:cx2="http://schemas.microsoft.com/office/drawing/2015/10/21/chartex" xmlns:cx3="http://schemas.microsoft.com/office/drawing/2016/5/9/chartex" xmlns:cx4="http://schemas.microsoft.com/office/drawing/2016/5/10/chartex" xmlns:cx5="http://schemas.microsoft.com/office/drawing/2016/5/11/chartex" xmlns:cx6="http://schemas.microsoft.com/office/drawing/2016/5/12/chartex" xmlns:cx7="http://schemas.microsoft.com/office/drawing/2016/5/13/chartex" xmlns:cx8="http://schemas.microsoft.com/office/drawing/2016/5/14/chartex" xmlns:mc="http://schemas.openxmlformats.org/markup-compatibility/2006" xmlns:aink="http://schemas.microsoft.com/office/drawing/2016/ink" xmlns:am3d="http://schemas.microsoft.com/office/drawing/2017/model3d" xmlns:o="urn:schemas-microsoft-com:office:office" xmlns:oel="http://schemas.microsoft.com/office/2019/extlst" xmlns:r="http://schemas.openxmlformats.org/officeDocument/2006/relationships" xmlns:m="http://schemas.openxmlformats.org/officeDocument/2006/math" xmlns:v="urn:schemas-microsoft-com:vml" xmlns:wp14="http://schemas.microsoft.com/office/word/2010/wordprocessingDrawing" xmlns:wp="http://schemas.openxmlformats.org/drawingml/2006/wordprocessingDrawing" xmlns:w10="urn:schemas-microsoft-com:office:word" xmlns:w="http://schemas.openxmlformats.org/wordprocessingml/2006/main" xmlns:w14="http://schemas.microsoft.com/office/word/2010/wordml" xmlns:w15="http://schemas.microsoft.com/office/word/2012/wordml" xmlns:w16cex="http://schemas.microsoft.com/office/word/2018/wordml/cex" xmlns:w16cid="http://schemas.microsoft.com/office/word/2016/wordml/cid" xmlns:w16="http://schemas.microsoft.com/office/word/2018/wordml" xmlns:w16sdtdh="http://schemas.microsoft.com/office/word/2020/wordml/sdtdatahash" xmlns:w16se="http://schemas.microsoft.com/office/word/2015/wordml/symex" xmlns:wpg="http://schemas.microsoft.com/office/word/2010/wordprocessingGroup" xmlns:wpi="http://schemas.microsoft.com/office/word/2010/wordprocessingInk" xmlns:wne="http://schemas.microsoft.com/office/word/2006/wordml" xmlns:wps="http://schemas.microsoft.com/office/word/2010/wordprocessingShape" mc:Ignorable="w14 w15 w16se w16cid w16 w16cex w16sdtdh wp14">
   <w:body>
     <w:tbl>
       <w:tblPr>
@@ -1144,12 +1144,14 @@
               <w:rPr>
                 <w:sz w:val="21"/>
                 <w:szCs w:val="21"/>
-              </w:rPr>
-            </w:pPr>
-            <w:r>
-              <w:rPr>
-                <w:sz w:val="21"/>
-                <w:szCs w:val="21"/>
+                <w:highlight w:val="yellow"/>
+              </w:rPr>
+            </w:pPr>
+            <w:r>
+              <w:rPr>
+                <w:sz w:val="21"/>
+                <w:szCs w:val="21"/>
+                <w:highlight w:val="yellow"/>
               </w:rPr>
               <w:t>The flow of air as wind on Earth is related to heating from the Sun.</w:t>
             </w:r>
@@ -1178,10 +1180,14 @@
               <w:rPr>
                 <w:sz w:val="21"/>
                 <w:szCs w:val="21"/>
+                <w:highlight w:val="yellow"/>
               </w:rPr>
             </w:pPr>
             <w:sdt>
               <w:sdtPr>
+                <w:rPr>
+                  <w:highlight w:val="yellow"/>
+                </w:rPr>
                 <w:tag w:val="goog_rdk_10"/>
                 <w:id w:val="-1257504717"/>
               </w:sdtPr>
@@ -1190,6 +1196,7 @@
                   <w:r>
                     <w:rPr>
                       <w:b/>
+                      <w:highlight w:val="yellow"/>
                     </w:rPr>
                     <w:t>Peripheral</w:t>
                   </w:r>
@@ -1198,6 +1205,9 @@
             </w:sdt>
             <w:sdt>
               <w:sdtPr>
+                <w:rPr>
+                  <w:highlight w:val="yellow"/>
+                </w:rPr>
                 <w:tag w:val="goog_rdk_11"/>
                 <w:id w:val="-111905499"/>
               </w:sdtPr>
@@ -1207,6 +1217,7 @@
                     <w:rPr>
                       <w:sz w:val="21"/>
                       <w:szCs w:val="21"/>
+                      <w:highlight w:val="yellow"/>
                     </w:rPr>
                     <w:delText>Core</w:delText>
                   </w:r>
@@ -1519,7 +1530,6 @@
               <w:rPr>
                 <w:sz w:val="21"/>
                 <w:szCs w:val="21"/>
-                <w:highlight w:val="yellow"/>
               </w:rPr>
             </w:pPr>
             <w:bookmarkStart w:id="16" w:name="_Hlk136942531"/>
@@ -1527,9 +1537,24 @@
               <w:rPr>
                 <w:sz w:val="21"/>
                 <w:szCs w:val="21"/>
-                <w:highlight w:val="yellow"/>
-              </w:rPr>
-              <w:t>Atmospheric composition, including the amount of pollutants or greenhouse gases in the air, affects climate.</w:t>
+              </w:rPr>
+              <w:t xml:space="preserve">Atmospheric composition, including the </w:t>
+            </w:r>
+            <w:proofErr w:type="gramStart"/>
+            <w:r>
+              <w:rPr>
+                <w:sz w:val="21"/>
+                <w:szCs w:val="21"/>
+              </w:rPr>
+              <w:t>amount</w:t>
+            </w:r>
+            <w:proofErr w:type="gramEnd"/>
+            <w:r>
+              <w:rPr>
+                <w:sz w:val="21"/>
+                <w:szCs w:val="21"/>
+              </w:rPr>
+              <w:t xml:space="preserve"> of pollutants or greenhouse gases in the air, affects climate.</w:t>
             </w:r>
             <w:bookmarkEnd w:id="16"/>
           </w:p>
@@ -1557,14 +1582,10 @@
               <w:rPr>
                 <w:sz w:val="21"/>
                 <w:szCs w:val="21"/>
-                <w:highlight w:val="yellow"/>
               </w:rPr>
             </w:pPr>
             <w:sdt>
               <w:sdtPr>
-                <w:rPr>
-                  <w:highlight w:val="yellow"/>
-                </w:rPr>
                 <w:tag w:val="goog_rdk_19"/>
                 <w:id w:val="-163085658"/>
               </w:sdtPr>
@@ -1573,7 +1594,6 @@
                   <w:r>
                     <w:rPr>
                       <w:b/>
-                      <w:highlight w:val="yellow"/>
                     </w:rPr>
                     <w:t>Peripheral</w:t>
                   </w:r>
@@ -1582,9 +1602,6 @@
             </w:sdt>
             <w:sdt>
               <w:sdtPr>
-                <w:rPr>
-                  <w:highlight w:val="yellow"/>
-                </w:rPr>
                 <w:tag w:val="goog_rdk_20"/>
                 <w:id w:val="2067144786"/>
               </w:sdtPr>
@@ -1594,7 +1611,6 @@
                     <w:rPr>
                       <w:sz w:val="21"/>
                       <w:szCs w:val="21"/>
-                      <w:highlight w:val="yellow"/>
                     </w:rPr>
                     <w:delText>Core</w:delText>
                   </w:r>
@@ -1616,14 +1632,8 @@
           <w:p>
             <w:pPr>
               <w:jc w:val="right"/>
-              <w:rPr>
-                <w:highlight w:val="yellow"/>
-              </w:rPr>
-            </w:pPr>
-            <w:r>
-              <w:rPr>
-                <w:highlight w:val="yellow"/>
-              </w:rPr>
+            </w:pPr>
+            <w:r>
               <w:t>X</w:t>
             </w:r>
           </w:p>
@@ -1954,15 +1964,19 @@
               <w:rPr>
                 <w:sz w:val="21"/>
                 <w:szCs w:val="21"/>
-              </w:rPr>
-            </w:pPr>
-            <w:r>
-              <w:rPr>
-                <w:sz w:val="21"/>
-                <w:szCs w:val="21"/>
+                <w:highlight w:val="yellow"/>
+              </w:rPr>
+            </w:pPr>
+            <w:bookmarkStart w:id="21" w:name="_Hlk144309430"/>
+            <w:r>
+              <w:rPr>
+                <w:sz w:val="21"/>
+                <w:szCs w:val="21"/>
+                <w:highlight w:val="yellow"/>
               </w:rPr>
               <w:t>Dense air masses are cool and dry, while less dense air masses are warm and humid.</w:t>
             </w:r>
+            <w:bookmarkEnd w:id="21"/>
           </w:p>
         </w:tc>
         <w:tc>
@@ -1988,12 +2002,14 @@
               <w:rPr>
                 <w:sz w:val="21"/>
                 <w:szCs w:val="21"/>
-              </w:rPr>
-            </w:pPr>
-            <w:r>
-              <w:rPr>
-                <w:sz w:val="21"/>
-                <w:szCs w:val="21"/>
+                <w:highlight w:val="yellow"/>
+              </w:rPr>
+            </w:pPr>
+            <w:r>
+              <w:rPr>
+                <w:sz w:val="21"/>
+                <w:szCs w:val="21"/>
+                <w:highlight w:val="yellow"/>
               </w:rPr>
               <w:t>Peripheral</w:t>
             </w:r>
@@ -2046,7 +2062,7 @@
                 <w:highlight w:val="yellow"/>
               </w:rPr>
             </w:pPr>
-            <w:bookmarkStart w:id="21" w:name="_Hlk136940070"/>
+            <w:bookmarkStart w:id="22" w:name="_Hlk136940070"/>
             <w:r>
               <w:rPr>
                 <w:sz w:val="21"/>
@@ -2056,7 +2072,7 @@
               <w:lastRenderedPageBreak/>
               <w:t>Earth's hydrosphere includes all of the water existing in the atmosphere, bodies of water, and ground.</w:t>
             </w:r>
-            <w:bookmarkEnd w:id="21"/>
+            <w:bookmarkEnd w:id="22"/>
           </w:p>
         </w:tc>
         <w:tc>

</xml_diff>

<commit_message>
updated lo concepts.docx to reflect submitted build
</commit_message>
<xml_diff>
--- a/Docs/LO concepts.docx
+++ b/Docs/LO concepts.docx
@@ -1538,23 +1538,7 @@
                 <w:sz w:val="21"/>
                 <w:szCs w:val="21"/>
               </w:rPr>
-              <w:t xml:space="preserve">Atmospheric composition, including the </w:t>
-            </w:r>
-            <w:proofErr w:type="gramStart"/>
-            <w:r>
-              <w:rPr>
-                <w:sz w:val="21"/>
-                <w:szCs w:val="21"/>
-              </w:rPr>
-              <w:t>amount</w:t>
-            </w:r>
-            <w:proofErr w:type="gramEnd"/>
-            <w:r>
-              <w:rPr>
-                <w:sz w:val="21"/>
-                <w:szCs w:val="21"/>
-              </w:rPr>
-              <w:t xml:space="preserve"> of pollutants or greenhouse gases in the air, affects climate.</w:t>
+              <w:t>Atmospheric composition, including the amount of pollutants or greenhouse gases in the air, affects climate.</w:t>
             </w:r>
             <w:bookmarkEnd w:id="16"/>
           </w:p>
@@ -1633,9 +1617,6 @@
             <w:pPr>
               <w:jc w:val="right"/>
             </w:pPr>
-            <w:r>
-              <w:t>X</w:t>
-            </w:r>
           </w:p>
         </w:tc>
       </w:tr>
@@ -2033,6 +2014,13 @@
                 <w:szCs w:val="21"/>
               </w:rPr>
             </w:pPr>
+            <w:r>
+              <w:rPr>
+                <w:sz w:val="21"/>
+                <w:szCs w:val="21"/>
+              </w:rPr>
+              <w:t>X</w:t>
+            </w:r>
           </w:p>
         </w:tc>
       </w:tr>

</xml_diff>